<commit_message>
Some pptx and some fin diff changes
</commit_message>
<xml_diff>
--- a/Final Research Presentation/Additions to presentation.docx
+++ b/Final Research Presentation/Additions to presentation.docx
@@ -1,6 +1,6 @@
 
 <file path=word/document.xml><?xml version="1.0" encoding="utf-8"?>
-<w:document xmlns:ve="http://schemas.openxmlformats.org/markup-compatibility/2006" xmlns:o="urn:schemas-microsoft-com:office:office" xmlns:r="http://schemas.openxmlformats.org/officeDocument/2006/relationships" xmlns:m="http://schemas.openxmlformats.org/officeDocument/2006/math" xmlns:v="urn:schemas-microsoft-com:vml" xmlns:wp="http://schemas.openxmlformats.org/drawingml/2006/wordprocessingDrawing" xmlns:w10="urn:schemas-microsoft-com:office:word" xmlns:w="http://schemas.openxmlformats.org/wordprocessingml/2006/main" xmlns:wne="http://schemas.microsoft.com/office/word/2006/wordml">
+<w:document xmlns:mv="urn:schemas-microsoft-com:mac:vml" xmlns:mo="http://schemas.microsoft.com/office/mac/office/2008/main" xmlns:ve="http://schemas.openxmlformats.org/markup-compatibility/2006" xmlns:o="urn:schemas-microsoft-com:office:office" xmlns:r="http://schemas.openxmlformats.org/officeDocument/2006/relationships" xmlns:m="http://schemas.openxmlformats.org/officeDocument/2006/math" xmlns:v="urn:schemas-microsoft-com:vml" xmlns:w10="urn:schemas-microsoft-com:office:word" xmlns:w="http://schemas.openxmlformats.org/wordprocessingml/2006/main" xmlns:wne="http://schemas.microsoft.com/office/word/2006/wordml" xmlns:wp="http://schemas.openxmlformats.org/drawingml/2006/wordprocessingDrawing" ve:Ignorable="mv" ve:PreserveAttributes="mv:*">
   <w:body>
     <w:p>
       <w:r>
@@ -21,7 +21,15 @@
         </w:numPr>
       </w:pPr>
       <w:r>
-        <w:t>Derivation slide for SUPG and Lax-Wendroff and Limiters</w:t>
+        <w:t>Derivation slide for SUPG and Lax-</w:t>
+      </w:r>
+      <w:proofErr w:type="spellStart"/>
+      <w:r>
+        <w:t>Wendroff</w:t>
+      </w:r>
+      <w:proofErr w:type="spellEnd"/>
+      <w:r>
+        <w:t xml:space="preserve"> and Limiters</w:t>
       </w:r>
     </w:p>
     <w:p>
@@ -122,22 +130,9 @@
         <w:t>Future Directions for MPDATA</w:t>
       </w:r>
     </w:p>
-    <w:p>
-      <w:pPr>
-        <w:pStyle w:val="ListParagraph"/>
-        <w:numPr>
-          <w:ilvl w:val="0"/>
-          <w:numId w:val="1"/>
-        </w:numPr>
-      </w:pPr>
-      <w:r>
-        <w:t>Shallow Water Equations (WAVE code)</w:t>
-      </w:r>
-    </w:p>
     <w:sectPr>
       <w:pgSz w:w="12240" w:h="15840"/>
-      <w:pgMar w:top="1440" w:right="1440" w:bottom="1440" w:left="1440" w:header="720" w:footer="720" w:gutter="0"/>
-      <w:cols w:space="720"/>
+      <w:pgMar w:top="1440" w:right="1440" w:bottom="1440" w:left="1440" w:gutter="0"/>
       <w:docGrid w:linePitch="360"/>
     </w:sectPr>
   </w:body>
@@ -145,7 +140,7 @@
 </file>
 
 <file path=word/numbering.xml><?xml version="1.0" encoding="utf-8"?>
-<w:numbering xmlns:ve="http://schemas.openxmlformats.org/markup-compatibility/2006" xmlns:o="urn:schemas-microsoft-com:office:office" xmlns:r="http://schemas.openxmlformats.org/officeDocument/2006/relationships" xmlns:m="http://schemas.openxmlformats.org/officeDocument/2006/math" xmlns:v="urn:schemas-microsoft-com:vml" xmlns:wp="http://schemas.openxmlformats.org/drawingml/2006/wordprocessingDrawing" xmlns:w10="urn:schemas-microsoft-com:office:word" xmlns:w="http://schemas.openxmlformats.org/wordprocessingml/2006/main" xmlns:wne="http://schemas.microsoft.com/office/word/2006/wordml">
+<w:numbering xmlns:mv="urn:schemas-microsoft-com:mac:vml" xmlns:mo="http://schemas.microsoft.com/office/mac/office/2008/main" xmlns:ve="http://schemas.openxmlformats.org/markup-compatibility/2006" xmlns:o="urn:schemas-microsoft-com:office:office" xmlns:r="http://schemas.openxmlformats.org/officeDocument/2006/relationships" xmlns:m="http://schemas.openxmlformats.org/officeDocument/2006/math" xmlns:v="urn:schemas-microsoft-com:vml" xmlns:w10="urn:schemas-microsoft-com:office:word" xmlns:w="http://schemas.openxmlformats.org/wordprocessingml/2006/main" xmlns:wne="http://schemas.microsoft.com/office/word/2006/wordml" xmlns:wp="http://schemas.openxmlformats.org/drawingml/2006/wordprocessingDrawing">
   <w:abstractNum w:abstractNumId="0">
     <w:nsid w:val="033715CC"/>
     <w:multiLevelType w:val="hybridMultilevel"/>
@@ -282,7 +277,7 @@
       </w:pPr>
     </w:pPrDefault>
   </w:docDefaults>
-  <w:latentStyles w:defLockedState="0" w:defUIPriority="99" w:defSemiHidden="1" w:defUnhideWhenUsed="1" w:defQFormat="0" w:count="267">
+  <w:latentStyles w:defLockedState="0" w:defUIPriority="99" w:defSemiHidden="1" w:defUnhideWhenUsed="1" w:defQFormat="0" w:count="276">
     <w:lsdException w:name="Normal" w:semiHidden="0" w:uiPriority="0" w:unhideWhenUsed="0" w:qFormat="1"/>
     <w:lsdException w:name="heading 1" w:semiHidden="0" w:uiPriority="9" w:unhideWhenUsed="0" w:qFormat="1"/>
     <w:lsdException w:name="heading 2" w:uiPriority="9" w:qFormat="1"/>
@@ -428,13 +423,11 @@
   </w:style>
   <w:style w:type="character" w:default="1" w:styleId="DefaultParagraphFont">
     <w:name w:val="Default Paragraph Font"/>
-    <w:uiPriority w:val="1"/>
     <w:semiHidden/>
     <w:unhideWhenUsed/>
   </w:style>
   <w:style w:type="table" w:default="1" w:styleId="TableNormal">
     <w:name w:val="Normal Table"/>
-    <w:uiPriority w:val="99"/>
     <w:semiHidden/>
     <w:unhideWhenUsed/>
     <w:qFormat/>
@@ -450,7 +443,6 @@
   </w:style>
   <w:style w:type="numbering" w:default="1" w:styleId="NoList">
     <w:name w:val="No List"/>
-    <w:uiPriority w:val="99"/>
     <w:semiHidden/>
     <w:unhideWhenUsed/>
   </w:style>

</xml_diff>